<commit_message>
minor fixes to asteroid and Player updated image for control ui
</commit_message>
<xml_diff>
--- a/Galaxy Defender_GamePitch.docx
+++ b/Galaxy Defender_GamePitch.docx
@@ -163,14 +163,30 @@
       <w:r>
         <w:t xml:space="preserve">Figura </w:t>
       </w:r>
-      <w:fldSimple w:instr=" SEQ Figura \* ARABIC ">
-        <w:r>
-          <w:rPr>
-            <w:noProof/>
-          </w:rPr>
-          <w:t>1</w:t>
-        </w:r>
-      </w:fldSimple>
+      <w:r>
+        <w:fldChar w:fldCharType="begin"/>
+      </w:r>
+      <w:r>
+        <w:instrText xml:space="preserve"> </w:instrText>
+      </w:r>
+      <w:r>
+        <w:instrText xml:space="preserve">SEQ Figura \* ARABIC </w:instrText>
+      </w:r>
+      <w:r>
+        <w:fldChar w:fldCharType="separate"/>
+      </w:r>
+      <w:r>
+        <w:rPr>
+          <w:noProof/>
+        </w:rPr>
+        <w:t>1</w:t>
+      </w:r>
+      <w:r>
+        <w:rPr>
+          <w:noProof/>
+        </w:rPr>
+        <w:fldChar w:fldCharType="end"/>
+      </w:r>
       <w:r>
         <w:t xml:space="preserve"> Game Loop</w:t>
       </w:r>
@@ -257,14 +273,27 @@
       <w:r>
         <w:t xml:space="preserve">Figura </w:t>
       </w:r>
-      <w:fldSimple w:instr=" SEQ Figura \* ARABIC ">
-        <w:r>
-          <w:rPr>
-            <w:noProof/>
-          </w:rPr>
-          <w:t>2</w:t>
-        </w:r>
-      </w:fldSimple>
+      <w:r>
+        <w:fldChar w:fldCharType="begin"/>
+      </w:r>
+      <w:r>
+        <w:instrText xml:space="preserve"> SEQ Figura \* ARABIC </w:instrText>
+      </w:r>
+      <w:r>
+        <w:fldChar w:fldCharType="separate"/>
+      </w:r>
+      <w:r>
+        <w:rPr>
+          <w:noProof/>
+        </w:rPr>
+        <w:t>2</w:t>
+      </w:r>
+      <w:r>
+        <w:rPr>
+          <w:noProof/>
+        </w:rPr>
+        <w:fldChar w:fldCharType="end"/>
+      </w:r>
       <w:r>
         <w:t xml:space="preserve"> Concept Map</w:t>
       </w:r>
@@ -319,7 +348,13 @@
         <w:t xml:space="preserve">Il campo di gioco è strutturato come </w:t>
       </w:r>
       <w:r>
-        <w:t>un rettangolo con vista dall’alto. Il giocatore può muoversi liberamente all’interno ma non può uscire perché bloccato a muri invisibili.</w:t>
+        <w:t xml:space="preserve">un rettangolo con vista dall’alto. Il giocatore può muoversi liberamente all’interno ma non può uscire perché bloccato </w:t>
+      </w:r>
+      <w:r>
+        <w:t>d</w:t>
+      </w:r>
+      <w:r>
+        <w:t>a muri invisibili.</w:t>
       </w:r>
       <w:r>
         <w:t xml:space="preserve"> </w:t>
@@ -390,14 +425,27 @@
       <w:r>
         <w:t xml:space="preserve">Figura </w:t>
       </w:r>
-      <w:fldSimple w:instr=" SEQ Figura \* ARABIC ">
-        <w:r>
-          <w:rPr>
-            <w:noProof/>
-          </w:rPr>
-          <w:t>3</w:t>
-        </w:r>
-      </w:fldSimple>
+      <w:r>
+        <w:fldChar w:fldCharType="begin"/>
+      </w:r>
+      <w:r>
+        <w:instrText xml:space="preserve"> SEQ Figura \* ARABIC </w:instrText>
+      </w:r>
+      <w:r>
+        <w:fldChar w:fldCharType="separate"/>
+      </w:r>
+      <w:r>
+        <w:rPr>
+          <w:noProof/>
+        </w:rPr>
+        <w:t>3</w:t>
+      </w:r>
+      <w:r>
+        <w:rPr>
+          <w:noProof/>
+        </w:rPr>
+        <w:fldChar w:fldCharType="end"/>
+      </w:r>
       <w:r>
         <w:t xml:space="preserve"> Screenshot dal gioco</w:t>
       </w:r>
@@ -510,14 +558,27 @@
       <w:r>
         <w:t xml:space="preserve">Figura </w:t>
       </w:r>
-      <w:fldSimple w:instr=" SEQ Figura \* ARABIC ">
-        <w:r>
-          <w:rPr>
-            <w:noProof/>
-          </w:rPr>
-          <w:t>4</w:t>
-        </w:r>
-      </w:fldSimple>
+      <w:r>
+        <w:fldChar w:fldCharType="begin"/>
+      </w:r>
+      <w:r>
+        <w:instrText xml:space="preserve"> SEQ Figura \* ARABIC </w:instrText>
+      </w:r>
+      <w:r>
+        <w:fldChar w:fldCharType="separate"/>
+      </w:r>
+      <w:r>
+        <w:rPr>
+          <w:noProof/>
+        </w:rPr>
+        <w:t>4</w:t>
+      </w:r>
+      <w:r>
+        <w:rPr>
+          <w:noProof/>
+        </w:rPr>
+        <w:fldChar w:fldCharType="end"/>
+      </w:r>
       <w:r>
         <w:t xml:space="preserve"> Mesh</w:t>
       </w:r>
@@ -548,12 +609,24 @@
     </w:p>
     <w:p>
       <w:r>
-        <w:t xml:space="preserve">Il giocatore controlla un pawn costituito dalla static mesh di un’astronave e circondato da un box collider. Il pawn contiene anche dei “scene component” che indicano la posizione da cui saranno poi spawnati i proiettili che l’astronave può sparare. </w:t>
-      </w:r>
-    </w:p>
-    <w:p>
-      <w:r>
-        <w:t>L’astronave del giocatore possiede 2 armi</w:t>
+        <w:t>Il giocatore controlla un</w:t>
+      </w:r>
+      <w:r>
+        <w:t>’astronave in grado di muoversi e sparare in tutte le direzioni</w:t>
+      </w:r>
+      <w:r>
+        <w:t xml:space="preserve">. </w:t>
+      </w:r>
+    </w:p>
+    <w:p>
+      <w:r>
+        <w:t xml:space="preserve">L’astronave del giocatore possiede </w:t>
+      </w:r>
+      <w:r>
+        <w:t>due</w:t>
+      </w:r>
+      <w:r>
+        <w:t xml:space="preserve"> armi</w:t>
       </w:r>
       <w:r>
         <w:t>:</w:t>
@@ -610,7 +683,13 @@
         <w:t xml:space="preserve">’arma secondaria </w:t>
       </w:r>
       <w:r>
-        <w:t xml:space="preserve">spara una sequenza di 5 proiettili che infliggono un danno maggiore ma </w:t>
+        <w:t xml:space="preserve">spara una sequenza di </w:t>
+      </w:r>
+      <w:r>
+        <w:t>cinque</w:t>
+      </w:r>
+      <w:r>
+        <w:t xml:space="preserve"> proiettili che infliggono un danno maggiore ma </w:t>
       </w:r>
       <w:r>
         <w:t xml:space="preserve">ha bisogno di </w:t>
@@ -865,7 +944,15 @@
         <w:fldChar w:fldCharType="end"/>
       </w:r>
       <w:r>
-        <w:t xml:space="preserve">                   Player pawn                                         Barra della salute                                       </w:t>
+        <w:t xml:space="preserve">                   Player </w:t>
+      </w:r>
+      <w:proofErr w:type="spellStart"/>
+      <w:r>
+        <w:t>pawn</w:t>
+      </w:r>
+      <w:proofErr w:type="spellEnd"/>
+      <w:r>
+        <w:t xml:space="preserve">                                         Barra della salute                                       </w:t>
       </w:r>
       <w:r>
         <w:t>Arma primaria e secondaria</w:t>
@@ -896,7 +983,15 @@
         <w:t>Esistono tre tipi diversi di nemici nel gioco</w:t>
       </w:r>
       <w:r>
-        <w:t xml:space="preserve"> che spawnano ad oltranza man mano che il giocatore ne elimina un certo numero</w:t>
+        <w:t xml:space="preserve"> che </w:t>
+      </w:r>
+      <w:proofErr w:type="spellStart"/>
+      <w:r>
+        <w:t>spawnano</w:t>
+      </w:r>
+      <w:proofErr w:type="spellEnd"/>
+      <w:r>
+        <w:t xml:space="preserve"> ad oltranza man mano che il giocatore ne elimina un certo numero</w:t>
       </w:r>
       <w:r>
         <w:t xml:space="preserve"> e hanno lo scopo di infliggere danno al giocatore. Hanno una quantità di salute diversa in base al tipo, infliggono danni differenti e una volta distrutti conferiscono uno score differente. </w:t>
@@ -911,10 +1006,24 @@
         </w:numPr>
       </w:pPr>
       <w:r>
-        <w:t>Il nemico1 spawna in continuo, si muove orizzontalmente nella parte alta dello schermo e spara dei proiettili verso il basso.</w:t>
-      </w:r>
-      <w:r>
-        <w:t xml:space="preserve"> Possono esserci al massimo 5 nemici di questo tipo</w:t>
+        <w:t xml:space="preserve">Il nemico1 </w:t>
+      </w:r>
+      <w:proofErr w:type="spellStart"/>
+      <w:r>
+        <w:t>spawna</w:t>
+      </w:r>
+      <w:proofErr w:type="spellEnd"/>
+      <w:r>
+        <w:t xml:space="preserve"> in continuo, si muove orizzontalmente nella parte alta dello schermo e spara dei proiettili verso il basso.</w:t>
+      </w:r>
+      <w:r>
+        <w:t xml:space="preserve"> Possono esserci al massimo </w:t>
+      </w:r>
+      <w:r>
+        <w:t>cinque</w:t>
+      </w:r>
+      <w:r>
+        <w:t xml:space="preserve"> nemici di questo tipo</w:t>
       </w:r>
       <w:r>
         <w:t xml:space="preserve"> in contemporanea</w:t>
@@ -932,7 +1041,15 @@
         </w:numPr>
       </w:pPr>
       <w:r>
-        <w:t>Il nemico2 spawna quando sono stati eliminati un tot di nemici</w:t>
+        <w:t xml:space="preserve">Il nemico2 </w:t>
+      </w:r>
+      <w:proofErr w:type="spellStart"/>
+      <w:r>
+        <w:t>spawna</w:t>
+      </w:r>
+      <w:proofErr w:type="spellEnd"/>
+      <w:r>
+        <w:t xml:space="preserve"> quando sono stati eliminati un tot di nemici</w:t>
       </w:r>
       <w:r>
         <w:t xml:space="preserve"> (ogni multiplo di 5)</w:t>
@@ -947,7 +1064,15 @@
         <w:t>del giocatore cercando di raggiungerlo per schiantarglisi contro.</w:t>
       </w:r>
       <w:r>
-        <w:t xml:space="preserve"> Man mano che si eliminano nemici c’è una probabilità sempre più alta che spawnino un numero maggiore di nemici2 per volta. </w:t>
+        <w:t xml:space="preserve"> Man mano che si eliminano nemici c’è una probabilità sempre più alta che </w:t>
+      </w:r>
+      <w:proofErr w:type="spellStart"/>
+      <w:r>
+        <w:t>spawnino</w:t>
+      </w:r>
+      <w:proofErr w:type="spellEnd"/>
+      <w:r>
+        <w:t xml:space="preserve"> un numero maggiore di nemici2 per volta. </w:t>
       </w:r>
     </w:p>
     <w:p>
@@ -959,10 +1084,24 @@
         </w:numPr>
       </w:pPr>
       <w:r>
-        <w:t xml:space="preserve">Il nemico3 spawna quando sono stati eliminati un tot di nemici </w:t>
-      </w:r>
-      <w:r>
-        <w:t xml:space="preserve">(ogni multiplo di 15) </w:t>
+        <w:t xml:space="preserve">Il nemico3 </w:t>
+      </w:r>
+      <w:proofErr w:type="spellStart"/>
+      <w:r>
+        <w:t>spawna</w:t>
+      </w:r>
+      <w:proofErr w:type="spellEnd"/>
+      <w:r>
+        <w:t xml:space="preserve"> quando sono stati eliminati un tot di nemici </w:t>
+      </w:r>
+      <w:r>
+        <w:t>(ogni multiplo di 1</w:t>
+      </w:r>
+      <w:r>
+        <w:t>0</w:t>
+      </w:r>
+      <w:r>
+        <w:t xml:space="preserve">) </w:t>
       </w:r>
       <w:r>
         <w:t>e si muove in maniera verticale lungo i muri laterali del campo di gioco, emettendo un raggio laser</w:t>
@@ -1156,14 +1295,27 @@
       <w:r>
         <w:t xml:space="preserve">                 Figura </w:t>
       </w:r>
-      <w:fldSimple w:instr=" SEQ Figura \* ARABIC ">
-        <w:r>
-          <w:rPr>
-            <w:noProof/>
-          </w:rPr>
-          <w:t>6</w:t>
-        </w:r>
-      </w:fldSimple>
+      <w:r>
+        <w:fldChar w:fldCharType="begin"/>
+      </w:r>
+      <w:r>
+        <w:instrText xml:space="preserve"> SEQ Figura \* ARABIC </w:instrText>
+      </w:r>
+      <w:r>
+        <w:fldChar w:fldCharType="separate"/>
+      </w:r>
+      <w:r>
+        <w:rPr>
+          <w:noProof/>
+        </w:rPr>
+        <w:t>6</w:t>
+      </w:r>
+      <w:r>
+        <w:rPr>
+          <w:noProof/>
+        </w:rPr>
+        <w:fldChar w:fldCharType="end"/>
+      </w:r>
       <w:r>
         <w:t xml:space="preserve">                           Enemy1                                         Enemy2                                                        Enemy3</w:t>
       </w:r>
@@ -1174,28 +1326,28 @@
         <w:jc w:val="center"/>
       </w:pPr>
       <w:r>
+        <w:t xml:space="preserve">              </w:t>
+      </w:r>
+      <w:r>
+        <w:rPr>
+          <w:noProof/>
+        </w:rPr>
+        <w:t xml:space="preserve">              </w:t>
+      </w:r>
+    </w:p>
+    <w:p>
+      <w:pPr>
+        <w:rPr>
+          <w:sz w:val="40"/>
+          <w:szCs w:val="40"/>
+        </w:rPr>
+      </w:pPr>
+      <w:r>
+        <w:rPr>
+          <w:sz w:val="40"/>
+          <w:szCs w:val="40"/>
+        </w:rPr>
         <w:lastRenderedPageBreak/>
-        <w:t xml:space="preserve">              </w:t>
-      </w:r>
-      <w:r>
-        <w:rPr>
-          <w:noProof/>
-        </w:rPr>
-        <w:t xml:space="preserve">              </w:t>
-      </w:r>
-    </w:p>
-    <w:p>
-      <w:pPr>
-        <w:rPr>
-          <w:sz w:val="40"/>
-          <w:szCs w:val="40"/>
-        </w:rPr>
-      </w:pPr>
-      <w:r>
-        <w:rPr>
-          <w:sz w:val="40"/>
-          <w:szCs w:val="40"/>
-        </w:rPr>
         <w:t>Asteroidi</w:t>
       </w:r>
     </w:p>
@@ -1325,14 +1477,27 @@
       <w:r>
         <w:t xml:space="preserve">Figura </w:t>
       </w:r>
-      <w:fldSimple w:instr=" SEQ Figura \* ARABIC ">
-        <w:r>
-          <w:rPr>
-            <w:noProof/>
-          </w:rPr>
-          <w:t>7</w:t>
-        </w:r>
-      </w:fldSimple>
+      <w:r>
+        <w:fldChar w:fldCharType="begin"/>
+      </w:r>
+      <w:r>
+        <w:instrText xml:space="preserve"> SEQ Figura \* ARABIC </w:instrText>
+      </w:r>
+      <w:r>
+        <w:fldChar w:fldCharType="separate"/>
+      </w:r>
+      <w:r>
+        <w:rPr>
+          <w:noProof/>
+        </w:rPr>
+        <w:t>7</w:t>
+      </w:r>
+      <w:r>
+        <w:rPr>
+          <w:noProof/>
+        </w:rPr>
+        <w:fldChar w:fldCharType="end"/>
+      </w:r>
       <w:r>
         <w:t xml:space="preserve">                                                                                   Asteroidi                                              Capsula salute</w:t>
       </w:r>
@@ -1357,7 +1522,15 @@
     </w:p>
     <w:p>
       <w:r>
-        <w:t>Gli input al gioco avvengono tramite mouse e tastiera. Con i tasti WASD si controllano i movimenti del giocatore, mentre con il mouse se ne controlla l’orientamento. Il tasto destro e sinistro del mouse servono per sparare. Il gioco può essere messo in pausa premendo il tasto P.</w:t>
+        <w:t xml:space="preserve">Gli input al gioco avvengono tramite mouse e tastiera. Con i tasti WASD si controllano i movimenti del giocatore, mentre con il mouse se ne controlla l’orientamento. Il tasto destro e sinistro del mouse </w:t>
+      </w:r>
+      <w:proofErr w:type="gramStart"/>
+      <w:r>
+        <w:t>servono</w:t>
+      </w:r>
+      <w:proofErr w:type="gramEnd"/>
+      <w:r>
+        <w:t xml:space="preserve"> per sparare. Il gioco può essere messo in pausa premendo il tasto P.</w:t>
       </w:r>
     </w:p>
     <w:p>
@@ -1372,10 +1545,10 @@
           <w:szCs w:val="40"/>
         </w:rPr>
         <w:drawing>
-          <wp:inline distT="0" distB="0" distL="0" distR="0" wp14:anchorId="74A16FD6" wp14:editId="0A1A4EE4">
-            <wp:extent cx="2662763" cy="1869989"/>
-            <wp:effectExtent l="0" t="0" r="4445" b="0"/>
-            <wp:docPr id="7" name="Picture 7"/>
+          <wp:inline distT="0" distB="0" distL="0" distR="0" wp14:anchorId="2521F602" wp14:editId="7EB6BE2E">
+            <wp:extent cx="3907783" cy="2125563"/>
+            <wp:effectExtent l="0" t="0" r="0" b="8255"/>
+            <wp:docPr id="2" name="Picture 2"/>
             <wp:cNvGraphicFramePr>
               <a:graphicFrameLocks xmlns:a="http://schemas.openxmlformats.org/drawingml/2006/main" noChangeAspect="1"/>
             </wp:cNvGraphicFramePr>
@@ -1395,7 +1568,7 @@
                   <pic:spPr>
                     <a:xfrm>
                       <a:off x="0" y="0"/>
-                      <a:ext cx="2732281" cy="1918809"/>
+                      <a:ext cx="3963713" cy="2155985"/>
                     </a:xfrm>
                     <a:prstGeom prst="rect">
                       <a:avLst/>
@@ -1416,14 +1589,27 @@
       <w:r>
         <w:t xml:space="preserve">Figura </w:t>
       </w:r>
-      <w:fldSimple w:instr=" SEQ Figura \* ARABIC ">
-        <w:r>
-          <w:rPr>
-            <w:noProof/>
-          </w:rPr>
-          <w:t>8</w:t>
-        </w:r>
-      </w:fldSimple>
+      <w:r>
+        <w:fldChar w:fldCharType="begin"/>
+      </w:r>
+      <w:r>
+        <w:instrText xml:space="preserve"> SEQ Figura \* ARABIC </w:instrText>
+      </w:r>
+      <w:r>
+        <w:fldChar w:fldCharType="separate"/>
+      </w:r>
+      <w:r>
+        <w:rPr>
+          <w:noProof/>
+        </w:rPr>
+        <w:t>8</w:t>
+      </w:r>
+      <w:r>
+        <w:rPr>
+          <w:noProof/>
+        </w:rPr>
+        <w:fldChar w:fldCharType="end"/>
+      </w:r>
       <w:r>
         <w:t xml:space="preserve"> Controlli</w:t>
       </w:r>
@@ -1511,16 +1697,37 @@
       <w:r>
         <w:t xml:space="preserve">Figura </w:t>
       </w:r>
-      <w:fldSimple w:instr=" SEQ Figura \* ARABIC ">
-        <w:r>
-          <w:rPr>
-            <w:noProof/>
-          </w:rPr>
-          <w:t>9</w:t>
-        </w:r>
-      </w:fldSimple>
-      <w:r>
-        <w:t xml:space="preserve"> Main menù</w:t>
+      <w:r>
+        <w:fldChar w:fldCharType="begin"/>
+      </w:r>
+      <w:r>
+        <w:instrText xml:space="preserve"> SEQ Figura \* ARABIC </w:instrText>
+      </w:r>
+      <w:r>
+        <w:fldChar w:fldCharType="separate"/>
+      </w:r>
+      <w:r>
+        <w:rPr>
+          <w:noProof/>
+        </w:rPr>
+        <w:t>9</w:t>
+      </w:r>
+      <w:r>
+        <w:rPr>
+          <w:noProof/>
+        </w:rPr>
+        <w:fldChar w:fldCharType="end"/>
+      </w:r>
+      <w:r>
+        <w:t xml:space="preserve"> </w:t>
+      </w:r>
+      <w:proofErr w:type="spellStart"/>
+      <w:r>
+        <w:t>Main</w:t>
+      </w:r>
+      <w:proofErr w:type="spellEnd"/>
+      <w:r>
+        <w:t xml:space="preserve"> menù</w:t>
       </w:r>
     </w:p>
     <w:p>
@@ -1589,17 +1796,35 @@
       <w:r>
         <w:t xml:space="preserve">Figura </w:t>
       </w:r>
-      <w:fldSimple w:instr=" SEQ Figura \* ARABIC ">
-        <w:r>
-          <w:rPr>
-            <w:noProof/>
-          </w:rPr>
-          <w:t>10</w:t>
-        </w:r>
-      </w:fldSimple>
-      <w:r>
-        <w:t xml:space="preserve"> Scoreboard</w:t>
-      </w:r>
+      <w:r>
+        <w:fldChar w:fldCharType="begin"/>
+      </w:r>
+      <w:r>
+        <w:instrText xml:space="preserve"> SEQ Figura \* ARABIC </w:instrText>
+      </w:r>
+      <w:r>
+        <w:fldChar w:fldCharType="separate"/>
+      </w:r>
+      <w:r>
+        <w:rPr>
+          <w:noProof/>
+        </w:rPr>
+        <w:t>10</w:t>
+      </w:r>
+      <w:r>
+        <w:rPr>
+          <w:noProof/>
+        </w:rPr>
+        <w:fldChar w:fldCharType="end"/>
+      </w:r>
+      <w:r>
+        <w:t xml:space="preserve"> </w:t>
+      </w:r>
+      <w:proofErr w:type="spellStart"/>
+      <w:r>
+        <w:t>Scoreboard</w:t>
+      </w:r>
+      <w:proofErr w:type="spellEnd"/>
     </w:p>
     <w:p>
       <w:pPr>
@@ -1611,10 +1836,10 @@
           <w:noProof/>
         </w:rPr>
         <w:drawing>
-          <wp:inline distT="0" distB="0" distL="0" distR="0" wp14:anchorId="317CA42C" wp14:editId="3A1FF6DB">
-            <wp:extent cx="4192637" cy="2298529"/>
-            <wp:effectExtent l="0" t="0" r="0" b="6985"/>
-            <wp:docPr id="22" name="Picture 22"/>
+          <wp:inline distT="0" distB="0" distL="0" distR="0" wp14:anchorId="2D810CC7" wp14:editId="46E1DCD8">
+            <wp:extent cx="4263944" cy="2395182"/>
+            <wp:effectExtent l="0" t="0" r="3810" b="5715"/>
+            <wp:docPr id="3" name="Picture 3"/>
             <wp:cNvGraphicFramePr>
               <a:graphicFrameLocks xmlns:a="http://schemas.openxmlformats.org/drawingml/2006/main" noChangeAspect="1"/>
             </wp:cNvGraphicFramePr>
@@ -1625,27 +1850,20 @@
                     <pic:cNvPr id="1" name=""/>
                     <pic:cNvPicPr/>
                   </pic:nvPicPr>
-                  <pic:blipFill rotWithShape="1">
+                  <pic:blipFill>
                     <a:blip r:embed="rId20"/>
-                    <a:srcRect t="8823"/>
-                    <a:stretch/>
+                    <a:stretch>
+                      <a:fillRect/>
+                    </a:stretch>
                   </pic:blipFill>
-                  <pic:spPr bwMode="auto">
+                  <pic:spPr>
                     <a:xfrm>
                       <a:off x="0" y="0"/>
-                      <a:ext cx="4196973" cy="2300906"/>
+                      <a:ext cx="4363127" cy="2450896"/>
                     </a:xfrm>
                     <a:prstGeom prst="rect">
                       <a:avLst/>
                     </a:prstGeom>
-                    <a:ln>
-                      <a:noFill/>
-                    </a:ln>
-                    <a:extLst>
-                      <a:ext uri="{53640926-AAD7-44D8-BBD7-CCE9431645EC}">
-                        <a14:shadowObscured xmlns:a14="http://schemas.microsoft.com/office/drawing/2010/main"/>
-                      </a:ext>
-                    </a:extLst>
                   </pic:spPr>
                 </pic:pic>
               </a:graphicData>
@@ -1662,14 +1880,27 @@
       <w:r>
         <w:t xml:space="preserve">Figura </w:t>
       </w:r>
-      <w:fldSimple w:instr=" SEQ Figura \* ARABIC ">
-        <w:r>
-          <w:rPr>
-            <w:noProof/>
-          </w:rPr>
-          <w:t>11</w:t>
-        </w:r>
-      </w:fldSimple>
+      <w:r>
+        <w:fldChar w:fldCharType="begin"/>
+      </w:r>
+      <w:r>
+        <w:instrText xml:space="preserve"> SEQ Figura \* ARABIC </w:instrText>
+      </w:r>
+      <w:r>
+        <w:fldChar w:fldCharType="separate"/>
+      </w:r>
+      <w:r>
+        <w:rPr>
+          <w:noProof/>
+        </w:rPr>
+        <w:t>11</w:t>
+      </w:r>
+      <w:r>
+        <w:rPr>
+          <w:noProof/>
+        </w:rPr>
+        <w:fldChar w:fldCharType="end"/>
+      </w:r>
       <w:r>
         <w:t xml:space="preserve"> Control</w:t>
       </w:r>
@@ -1749,14 +1980,27 @@
       <w:r>
         <w:t xml:space="preserve">Figura </w:t>
       </w:r>
-      <w:fldSimple w:instr=" SEQ Figura \* ARABIC ">
-        <w:r>
-          <w:rPr>
-            <w:noProof/>
-          </w:rPr>
-          <w:t>12</w:t>
-        </w:r>
-      </w:fldSimple>
+      <w:r>
+        <w:fldChar w:fldCharType="begin"/>
+      </w:r>
+      <w:r>
+        <w:instrText xml:space="preserve"> SEQ Figura \* ARABIC </w:instrText>
+      </w:r>
+      <w:r>
+        <w:fldChar w:fldCharType="separate"/>
+      </w:r>
+      <w:r>
+        <w:rPr>
+          <w:noProof/>
+        </w:rPr>
+        <w:t>12</w:t>
+      </w:r>
+      <w:r>
+        <w:rPr>
+          <w:noProof/>
+        </w:rPr>
+        <w:fldChar w:fldCharType="end"/>
+      </w:r>
       <w:r>
         <w:t xml:space="preserve"> Graphics settings</w:t>
       </w:r>
@@ -1837,14 +2081,27 @@
       <w:r>
         <w:t xml:space="preserve">Figura </w:t>
       </w:r>
-      <w:fldSimple w:instr=" SEQ Figura \* ARABIC ">
-        <w:r>
-          <w:rPr>
-            <w:noProof/>
-          </w:rPr>
-          <w:t>13</w:t>
-        </w:r>
-      </w:fldSimple>
+      <w:r>
+        <w:fldChar w:fldCharType="begin"/>
+      </w:r>
+      <w:r>
+        <w:instrText xml:space="preserve"> SEQ Figura \* ARABIC </w:instrText>
+      </w:r>
+      <w:r>
+        <w:fldChar w:fldCharType="separate"/>
+      </w:r>
+      <w:r>
+        <w:rPr>
+          <w:noProof/>
+        </w:rPr>
+        <w:t>13</w:t>
+      </w:r>
+      <w:r>
+        <w:rPr>
+          <w:noProof/>
+        </w:rPr>
+        <w:fldChar w:fldCharType="end"/>
+      </w:r>
       <w:r>
         <w:t xml:space="preserve"> Credits</w:t>
       </w:r>
@@ -1909,14 +2166,27 @@
       <w:r>
         <w:t xml:space="preserve">Figura </w:t>
       </w:r>
-      <w:fldSimple w:instr=" SEQ Figura \* ARABIC ">
-        <w:r>
-          <w:rPr>
-            <w:noProof/>
-          </w:rPr>
-          <w:t>14</w:t>
-        </w:r>
-      </w:fldSimple>
+      <w:r>
+        <w:fldChar w:fldCharType="begin"/>
+      </w:r>
+      <w:r>
+        <w:instrText xml:space="preserve"> SEQ Figura \* ARABIC </w:instrText>
+      </w:r>
+      <w:r>
+        <w:fldChar w:fldCharType="separate"/>
+      </w:r>
+      <w:r>
+        <w:rPr>
+          <w:noProof/>
+        </w:rPr>
+        <w:t>14</w:t>
+      </w:r>
+      <w:r>
+        <w:rPr>
+          <w:noProof/>
+        </w:rPr>
+        <w:fldChar w:fldCharType="end"/>
+      </w:r>
       <w:r>
         <w:t xml:space="preserve"> Pause menu</w:t>
       </w:r>

</xml_diff>